<commit_message>
Did a little cleanup on final paper and added PDF version.
</commit_message>
<xml_diff>
--- a/Final rough drafts/FinalPaper.docx
+++ b/Final rough drafts/FinalPaper.docx
@@ -21,8 +21,6 @@
       <w:r>
         <w:t>Objective</w:t>
       </w:r>
-      <w:bookmarkStart w:id="0" w:name="_GoBack"/>
-      <w:bookmarkEnd w:id="0"/>
     </w:p>
     <w:p>
       <w:r>
@@ -292,14 +290,20 @@
         <w:t>.</w:t>
       </w:r>
       <w:r>
-        <w:t xml:space="preserve"> I wasn’t able to find any market share numbers for </w:t>
+        <w:t xml:space="preserve"> I </w:t>
       </w:r>
       <w:proofErr w:type="gramStart"/>
       <w:r>
-        <w:t>it</w:t>
+        <w:t>wasn’t able to</w:t>
       </w:r>
       <w:proofErr w:type="gramEnd"/>
       <w:r>
+        <w:t xml:space="preserve"> find any market share numbers for </w:t>
+      </w:r>
+      <w:r>
+        <w:t>it,</w:t>
+      </w:r>
+      <w:r>
         <w:t xml:space="preserve"> but they do have </w:t>
       </w:r>
       <w:r>
@@ -351,15 +355,8 @@
       </w:r>
     </w:p>
     <w:p>
-      <w:r>
-        <w:br w:type="page"/>
-      </w:r>
-    </w:p>
-    <w:p>
-      <w:r>
-        <w:lastRenderedPageBreak/>
-        <w:t>Sources Cited for project</w:t>
-      </w:r>
+      <w:bookmarkStart w:id="0" w:name="_GoBack"/>
+      <w:bookmarkEnd w:id="0"/>
     </w:p>
     <w:sectPr>
       <w:headerReference w:type="default" r:id="rId10"/>
@@ -1041,6 +1038,36 @@
       <w:szCs w:val="26"/>
     </w:rPr>
   </w:style>
+  <w:style w:type="paragraph" w:styleId="BalloonText">
+    <w:name w:val="Balloon Text"/>
+    <w:basedOn w:val="Normal"/>
+    <w:link w:val="BalloonTextChar"/>
+    <w:uiPriority w:val="99"/>
+    <w:semiHidden/>
+    <w:unhideWhenUsed/>
+    <w:rsid w:val="00ED36E6"/>
+    <w:pPr>
+      <w:spacing w:after="0" w:line="240" w:lineRule="auto"/>
+    </w:pPr>
+    <w:rPr>
+      <w:rFonts w:ascii="Segoe UI" w:hAnsi="Segoe UI" w:cs="Segoe UI"/>
+      <w:sz w:val="18"/>
+      <w:szCs w:val="18"/>
+    </w:rPr>
+  </w:style>
+  <w:style w:type="character" w:customStyle="1" w:styleId="BalloonTextChar">
+    <w:name w:val="Balloon Text Char"/>
+    <w:basedOn w:val="DefaultParagraphFont"/>
+    <w:link w:val="BalloonText"/>
+    <w:uiPriority w:val="99"/>
+    <w:semiHidden/>
+    <w:rsid w:val="00ED36E6"/>
+    <w:rPr>
+      <w:rFonts w:ascii="Segoe UI" w:hAnsi="Segoe UI" w:cs="Segoe UI"/>
+      <w:sz w:val="18"/>
+      <w:szCs w:val="18"/>
+    </w:rPr>
+  </w:style>
 </w:styles>
 </file>
 

</xml_diff>